<commit_message>
28/10/2018 MAMATHA CHICK IN
</commit_message>
<xml_diff>
--- a/customer _details/GANGAMMA/SEP/TUMKUR/DHEVEGOWDA/PURCHASE DETAILS.docx
+++ b/customer _details/GANGAMMA/SEP/TUMKUR/DHEVEGOWDA/PURCHASE DETAILS.docx
@@ -11286,13 +11286,7 @@
         <w:rPr>
           <w:rFonts w:ascii="Courier New" w:hAnsi="Courier New" w:cs="Courier New"/>
         </w:rPr>
-        <w:t>TUE Oct 16</w:t>
-      </w:r>
-      <w:r>
-        <w:rPr>
-          <w:rFonts w:ascii="Courier New" w:hAnsi="Courier New" w:cs="Courier New"/>
-        </w:rPr>
-        <w:t xml:space="preserve"> 12:17:48 IST 2018</w:t>
+        <w:t>TUE Oct 16 12:17:48 IST 2018</w:t>
       </w:r>
     </w:p>
     <w:p>
@@ -11613,6 +11607,245 @@
         <w:tab/>
         <w:t>- 5150.0</w:t>
       </w:r>
+    </w:p>
+    <w:p>
+      <w:pPr>
+        <w:pStyle w:val="PlainText"/>
+        <w:rPr>
+          <w:rFonts w:ascii="Courier New" w:hAnsi="Courier New" w:cs="Courier New"/>
+        </w:rPr>
+      </w:pPr>
+    </w:p>
+    <w:p>
+      <w:pPr>
+        <w:pStyle w:val="PlainText"/>
+        <w:rPr>
+          <w:rFonts w:ascii="Courier New" w:hAnsi="Courier New" w:cs="Courier New"/>
+        </w:rPr>
+      </w:pPr>
+    </w:p>
+    <w:p>
+      <w:pPr>
+        <w:pStyle w:val="PlainText"/>
+        <w:rPr>
+          <w:rFonts w:ascii="Courier New" w:hAnsi="Courier New" w:cs="Courier New"/>
+        </w:rPr>
+      </w:pPr>
+      <w:r>
+        <w:rPr>
+          <w:rFonts w:ascii="Courier New" w:hAnsi="Courier New" w:cs="Courier New"/>
+        </w:rPr>
+        <w:t>SAT Oct 27</w:t>
+      </w:r>
+      <w:r>
+        <w:rPr>
+          <w:rFonts w:ascii="Courier New" w:hAnsi="Courier New" w:cs="Courier New"/>
+        </w:rPr>
+        <w:t xml:space="preserve"> 11:25:55 IST 2018</w:t>
+      </w:r>
+    </w:p>
+    <w:p>
+      <w:pPr>
+        <w:pStyle w:val="PlainText"/>
+        <w:rPr>
+          <w:rFonts w:ascii="Courier New" w:hAnsi="Courier New" w:cs="Courier New"/>
+        </w:rPr>
+      </w:pPr>
+      <w:r>
+        <w:rPr>
+          <w:rFonts w:ascii="Courier New" w:hAnsi="Courier New" w:cs="Courier New"/>
+        </w:rPr>
+        <w:t>Person Name</w:t>
+      </w:r>
+      <w:r>
+        <w:rPr>
+          <w:rFonts w:ascii="Courier New" w:hAnsi="Courier New" w:cs="Courier New"/>
+        </w:rPr>
+        <w:tab/>
+      </w:r>
+      <w:r>
+        <w:rPr>
+          <w:rFonts w:ascii="Courier New" w:hAnsi="Courier New" w:cs="Courier New"/>
+        </w:rPr>
+        <w:tab/>
+      </w:r>
+      <w:r>
+        <w:rPr>
+          <w:rFonts w:ascii="Courier New" w:hAnsi="Courier New" w:cs="Courier New"/>
+        </w:rPr>
+        <w:tab/>
+      </w:r>
+      <w:r>
+        <w:rPr>
+          <w:rFonts w:ascii="Courier New" w:hAnsi="Courier New" w:cs="Courier New"/>
+        </w:rPr>
+        <w:tab/>
+        <w:t>- DHEVEGOWDA</w:t>
+      </w:r>
+    </w:p>
+    <w:p>
+      <w:pPr>
+        <w:pStyle w:val="PlainText"/>
+        <w:rPr>
+          <w:rFonts w:ascii="Courier New" w:hAnsi="Courier New" w:cs="Courier New"/>
+        </w:rPr>
+      </w:pPr>
+      <w:r>
+        <w:rPr>
+          <w:rFonts w:ascii="Courier New" w:hAnsi="Courier New" w:cs="Courier New"/>
+        </w:rPr>
+        <w:t>---------------------------------------------------------------</w:t>
+      </w:r>
+    </w:p>
+    <w:p>
+      <w:pPr>
+        <w:pStyle w:val="PlainText"/>
+        <w:rPr>
+          <w:rFonts w:ascii="Courier New" w:hAnsi="Courier New" w:cs="Courier New"/>
+        </w:rPr>
+      </w:pPr>
+      <w:r>
+        <w:rPr>
+          <w:rFonts w:ascii="Courier New" w:hAnsi="Courier New" w:cs="Courier New"/>
+        </w:rPr>
+        <w:t>Item Name</w:t>
+      </w:r>
+      <w:r>
+        <w:rPr>
+          <w:rFonts w:ascii="Courier New" w:hAnsi="Courier New" w:cs="Courier New"/>
+        </w:rPr>
+        <w:tab/>
+      </w:r>
+      <w:r>
+        <w:rPr>
+          <w:rFonts w:ascii="Courier New" w:hAnsi="Courier New" w:cs="Courier New"/>
+        </w:rPr>
+        <w:tab/>
+      </w:r>
+      <w:r>
+        <w:rPr>
+          <w:rFonts w:ascii="Courier New" w:hAnsi="Courier New" w:cs="Courier New"/>
+        </w:rPr>
+        <w:tab/>
+      </w:r>
+      <w:r>
+        <w:rPr>
+          <w:rFonts w:ascii="Courier New" w:hAnsi="Courier New" w:cs="Courier New"/>
+        </w:rPr>
+        <w:tab/>
+        <w:t>- CARROT</w:t>
+      </w:r>
+    </w:p>
+    <w:p>
+      <w:pPr>
+        <w:pStyle w:val="PlainText"/>
+        <w:rPr>
+          <w:rFonts w:ascii="Courier New" w:hAnsi="Courier New" w:cs="Courier New"/>
+          <w:color w:val="FF0000"/>
+        </w:rPr>
+      </w:pPr>
+      <w:r>
+        <w:rPr>
+          <w:rFonts w:ascii="Courier New" w:hAnsi="Courier New" w:cs="Courier New"/>
+          <w:color w:val="FF0000"/>
+        </w:rPr>
+        <w:t>Amount Received</w:t>
+      </w:r>
+      <w:r>
+        <w:rPr>
+          <w:rFonts w:ascii="Courier New" w:hAnsi="Courier New" w:cs="Courier New"/>
+          <w:color w:val="FF0000"/>
+        </w:rPr>
+        <w:tab/>
+      </w:r>
+      <w:r>
+        <w:rPr>
+          <w:rFonts w:ascii="Courier New" w:hAnsi="Courier New" w:cs="Courier New"/>
+          <w:color w:val="FF0000"/>
+        </w:rPr>
+        <w:tab/>
+      </w:r>
+      <w:r>
+        <w:rPr>
+          <w:rFonts w:ascii="Courier New" w:hAnsi="Courier New" w:cs="Courier New"/>
+          <w:color w:val="FF0000"/>
+        </w:rPr>
+        <w:tab/>
+        <w:t>- 3000</w:t>
+      </w:r>
+    </w:p>
+    <w:p>
+      <w:pPr>
+        <w:pStyle w:val="PlainText"/>
+        <w:rPr>
+          <w:rFonts w:ascii="Courier New" w:hAnsi="Courier New" w:cs="Courier New"/>
+          <w:b/>
+        </w:rPr>
+      </w:pPr>
+      <w:r>
+        <w:rPr>
+          <w:rFonts w:ascii="Courier New" w:hAnsi="Courier New" w:cs="Courier New"/>
+          <w:b/>
+        </w:rPr>
+        <w:t>Amount balance</w:t>
+      </w:r>
+      <w:r>
+        <w:rPr>
+          <w:rFonts w:ascii="Courier New" w:hAnsi="Courier New" w:cs="Courier New"/>
+          <w:b/>
+        </w:rPr>
+        <w:tab/>
+      </w:r>
+      <w:r>
+        <w:rPr>
+          <w:rFonts w:ascii="Courier New" w:hAnsi="Courier New" w:cs="Courier New"/>
+          <w:b/>
+        </w:rPr>
+        <w:tab/>
+      </w:r>
+      <w:r>
+        <w:rPr>
+          <w:rFonts w:ascii="Courier New" w:hAnsi="Courier New" w:cs="Courier New"/>
+          <w:b/>
+        </w:rPr>
+        <w:tab/>
+        <w:t>- 2150.0</w:t>
+      </w:r>
+    </w:p>
+    <w:p>
+      <w:pPr>
+        <w:pStyle w:val="PlainText"/>
+        <w:rPr>
+          <w:rFonts w:ascii="Courier New" w:hAnsi="Courier New" w:cs="Courier New"/>
+        </w:rPr>
+      </w:pPr>
+      <w:r>
+        <w:rPr>
+          <w:rFonts w:ascii="Courier New" w:hAnsi="Courier New" w:cs="Courier New"/>
+        </w:rPr>
+        <w:t>Amount Received mode</w:t>
+      </w:r>
+      <w:r>
+        <w:rPr>
+          <w:rFonts w:ascii="Courier New" w:hAnsi="Courier New" w:cs="Courier New"/>
+        </w:rPr>
+        <w:tab/>
+      </w:r>
+      <w:r>
+        <w:rPr>
+          <w:rFonts w:ascii="Courier New" w:hAnsi="Courier New" w:cs="Courier New"/>
+        </w:rPr>
+        <w:tab/>
+        <w:t>- CASH</w:t>
+      </w:r>
+    </w:p>
+    <w:p>
+      <w:pPr>
+        <w:pStyle w:val="PlainText"/>
+        <w:rPr>
+          <w:rFonts w:ascii="Courier New" w:hAnsi="Courier New" w:cs="Courier New"/>
+        </w:rPr>
+      </w:pPr>
     </w:p>
     <w:p>
       <w:pPr>

</xml_diff>

<commit_message>
04/11/2018 MAMATHA CHICK IN
</commit_message>
<xml_diff>
--- a/customer _details/GANGAMMA/SEP/TUMKUR/DHEVEGOWDA/PURCHASE DETAILS.docx
+++ b/customer _details/GANGAMMA/SEP/TUMKUR/DHEVEGOWDA/PURCHASE DETAILS.docx
@@ -12031,13 +12031,7 @@
         <w:rPr>
           <w:rFonts w:ascii="Courier New" w:hAnsi="Courier New" w:cs="Courier New"/>
         </w:rPr>
-        <w:t>TUE SEP 30</w:t>
-      </w:r>
-      <w:r>
-        <w:rPr>
-          <w:rFonts w:ascii="Courier New" w:hAnsi="Courier New" w:cs="Courier New"/>
-        </w:rPr>
-        <w:t xml:space="preserve"> 11:26:49 IST 2018</w:t>
+        <w:t>TUE SEP 30 11:26:49 IST 2018</w:t>
       </w:r>
     </w:p>
     <w:p>
@@ -12588,6 +12582,666 @@
         <w:tab/>
         <w:t>- 2953.0</w:t>
       </w:r>
+    </w:p>
+    <w:p>
+      <w:pPr>
+        <w:pStyle w:val="PlainText"/>
+        <w:rPr>
+          <w:rFonts w:ascii="Courier New" w:hAnsi="Courier New" w:cs="Courier New"/>
+          <w:b/>
+        </w:rPr>
+      </w:pPr>
+    </w:p>
+    <w:p>
+      <w:pPr>
+        <w:pStyle w:val="PlainText"/>
+        <w:rPr>
+          <w:rFonts w:ascii="Courier New" w:hAnsi="Courier New" w:cs="Courier New"/>
+        </w:rPr>
+      </w:pPr>
+      <w:r>
+        <w:rPr>
+          <w:rFonts w:ascii="Courier New" w:hAnsi="Courier New" w:cs="Courier New"/>
+        </w:rPr>
+        <w:t>SAT Nov 03</w:t>
+      </w:r>
+      <w:r>
+        <w:rPr>
+          <w:rFonts w:ascii="Courier New" w:hAnsi="Courier New" w:cs="Courier New"/>
+        </w:rPr>
+        <w:t xml:space="preserve"> 11:27:16 IST 2018</w:t>
+      </w:r>
+    </w:p>
+    <w:p>
+      <w:pPr>
+        <w:pStyle w:val="PlainText"/>
+        <w:rPr>
+          <w:rFonts w:ascii="Courier New" w:hAnsi="Courier New" w:cs="Courier New"/>
+        </w:rPr>
+      </w:pPr>
+      <w:r>
+        <w:rPr>
+          <w:rFonts w:ascii="Courier New" w:hAnsi="Courier New" w:cs="Courier New"/>
+        </w:rPr>
+        <w:t>Person Name</w:t>
+      </w:r>
+      <w:r>
+        <w:rPr>
+          <w:rFonts w:ascii="Courier New" w:hAnsi="Courier New" w:cs="Courier New"/>
+        </w:rPr>
+        <w:tab/>
+      </w:r>
+      <w:r>
+        <w:rPr>
+          <w:rFonts w:ascii="Courier New" w:hAnsi="Courier New" w:cs="Courier New"/>
+        </w:rPr>
+        <w:tab/>
+      </w:r>
+      <w:r>
+        <w:rPr>
+          <w:rFonts w:ascii="Courier New" w:hAnsi="Courier New" w:cs="Courier New"/>
+        </w:rPr>
+        <w:tab/>
+      </w:r>
+      <w:r>
+        <w:rPr>
+          <w:rFonts w:ascii="Courier New" w:hAnsi="Courier New" w:cs="Courier New"/>
+        </w:rPr>
+        <w:tab/>
+        <w:t>- DHEVEGOWDA</w:t>
+      </w:r>
+    </w:p>
+    <w:p>
+      <w:pPr>
+        <w:pStyle w:val="PlainText"/>
+        <w:rPr>
+          <w:rFonts w:ascii="Courier New" w:hAnsi="Courier New" w:cs="Courier New"/>
+        </w:rPr>
+      </w:pPr>
+      <w:r>
+        <w:rPr>
+          <w:rFonts w:ascii="Courier New" w:hAnsi="Courier New" w:cs="Courier New"/>
+        </w:rPr>
+        <w:t>Bill number</w:t>
+      </w:r>
+      <w:r>
+        <w:rPr>
+          <w:rFonts w:ascii="Courier New" w:hAnsi="Courier New" w:cs="Courier New"/>
+        </w:rPr>
+        <w:tab/>
+      </w:r>
+      <w:r>
+        <w:rPr>
+          <w:rFonts w:ascii="Courier New" w:hAnsi="Courier New" w:cs="Courier New"/>
+        </w:rPr>
+        <w:tab/>
+      </w:r>
+      <w:r>
+        <w:rPr>
+          <w:rFonts w:ascii="Courier New" w:hAnsi="Courier New" w:cs="Courier New"/>
+        </w:rPr>
+        <w:tab/>
+      </w:r>
+      <w:r>
+        <w:rPr>
+          <w:rFonts w:ascii="Courier New" w:hAnsi="Courier New" w:cs="Courier New"/>
+        </w:rPr>
+        <w:tab/>
+        <w:t>- 8732</w:t>
+      </w:r>
+    </w:p>
+    <w:p>
+      <w:pPr>
+        <w:pStyle w:val="PlainText"/>
+        <w:rPr>
+          <w:rFonts w:ascii="Courier New" w:hAnsi="Courier New" w:cs="Courier New"/>
+        </w:rPr>
+      </w:pPr>
+      <w:r>
+        <w:rPr>
+          <w:rFonts w:ascii="Courier New" w:hAnsi="Courier New" w:cs="Courier New"/>
+        </w:rPr>
+        <w:t>---------------------------------------------------------------</w:t>
+      </w:r>
+    </w:p>
+    <w:p>
+      <w:pPr>
+        <w:pStyle w:val="PlainText"/>
+        <w:rPr>
+          <w:rFonts w:ascii="Courier New" w:hAnsi="Courier New" w:cs="Courier New"/>
+        </w:rPr>
+      </w:pPr>
+      <w:r>
+        <w:rPr>
+          <w:rFonts w:ascii="Courier New" w:hAnsi="Courier New" w:cs="Courier New"/>
+        </w:rPr>
+        <w:t>Item Name</w:t>
+      </w:r>
+      <w:r>
+        <w:rPr>
+          <w:rFonts w:ascii="Courier New" w:hAnsi="Courier New" w:cs="Courier New"/>
+        </w:rPr>
+        <w:tab/>
+      </w:r>
+      <w:r>
+        <w:rPr>
+          <w:rFonts w:ascii="Courier New" w:hAnsi="Courier New" w:cs="Courier New"/>
+        </w:rPr>
+        <w:tab/>
+      </w:r>
+      <w:r>
+        <w:rPr>
+          <w:rFonts w:ascii="Courier New" w:hAnsi="Courier New" w:cs="Courier New"/>
+        </w:rPr>
+        <w:tab/>
+      </w:r>
+      <w:r>
+        <w:rPr>
+          <w:rFonts w:ascii="Courier New" w:hAnsi="Courier New" w:cs="Courier New"/>
+        </w:rPr>
+        <w:tab/>
+        <w:t>- POTATO</w:t>
+      </w:r>
+    </w:p>
+    <w:p>
+      <w:pPr>
+        <w:pStyle w:val="PlainText"/>
+        <w:rPr>
+          <w:rFonts w:ascii="Courier New" w:hAnsi="Courier New" w:cs="Courier New"/>
+        </w:rPr>
+      </w:pPr>
+      <w:r>
+        <w:rPr>
+          <w:rFonts w:ascii="Courier New" w:hAnsi="Courier New" w:cs="Courier New"/>
+        </w:rPr>
+        <w:t>Number of Pockets</w:t>
+      </w:r>
+      <w:r>
+        <w:rPr>
+          <w:rFonts w:ascii="Courier New" w:hAnsi="Courier New" w:cs="Courier New"/>
+        </w:rPr>
+        <w:tab/>
+      </w:r>
+      <w:r>
+        <w:rPr>
+          <w:rFonts w:ascii="Courier New" w:hAnsi="Courier New" w:cs="Courier New"/>
+        </w:rPr>
+        <w:tab/>
+      </w:r>
+      <w:r>
+        <w:rPr>
+          <w:rFonts w:ascii="Courier New" w:hAnsi="Courier New" w:cs="Courier New"/>
+        </w:rPr>
+        <w:tab/>
+        <w:t>- 1</w:t>
+      </w:r>
+    </w:p>
+    <w:p>
+      <w:pPr>
+        <w:pStyle w:val="PlainText"/>
+        <w:rPr>
+          <w:rFonts w:ascii="Courier New" w:hAnsi="Courier New" w:cs="Courier New"/>
+        </w:rPr>
+      </w:pPr>
+      <w:r>
+        <w:rPr>
+          <w:rFonts w:ascii="Courier New" w:hAnsi="Courier New" w:cs="Courier New"/>
+        </w:rPr>
+        <w:t>Number of KGs</w:t>
+      </w:r>
+      <w:r>
+        <w:rPr>
+          <w:rFonts w:ascii="Courier New" w:hAnsi="Courier New" w:cs="Courier New"/>
+        </w:rPr>
+        <w:tab/>
+      </w:r>
+      <w:r>
+        <w:rPr>
+          <w:rFonts w:ascii="Courier New" w:hAnsi="Courier New" w:cs="Courier New"/>
+        </w:rPr>
+        <w:tab/>
+      </w:r>
+      <w:r>
+        <w:rPr>
+          <w:rFonts w:ascii="Courier New" w:hAnsi="Courier New" w:cs="Courier New"/>
+        </w:rPr>
+        <w:tab/>
+        <w:t>- 50</w:t>
+      </w:r>
+    </w:p>
+    <w:p>
+      <w:pPr>
+        <w:pStyle w:val="PlainText"/>
+        <w:rPr>
+          <w:rFonts w:ascii="Courier New" w:hAnsi="Courier New" w:cs="Courier New"/>
+        </w:rPr>
+      </w:pPr>
+      <w:r>
+        <w:rPr>
+          <w:rFonts w:ascii="Courier New" w:hAnsi="Courier New" w:cs="Courier New"/>
+        </w:rPr>
+        <w:t>Rate</w:t>
+      </w:r>
+      <w:r>
+        <w:rPr>
+          <w:rFonts w:ascii="Courier New" w:hAnsi="Courier New" w:cs="Courier New"/>
+        </w:rPr>
+        <w:tab/>
+      </w:r>
+      <w:r>
+        <w:rPr>
+          <w:rFonts w:ascii="Courier New" w:hAnsi="Courier New" w:cs="Courier New"/>
+        </w:rPr>
+        <w:tab/>
+      </w:r>
+      <w:r>
+        <w:rPr>
+          <w:rFonts w:ascii="Courier New" w:hAnsi="Courier New" w:cs="Courier New"/>
+        </w:rPr>
+        <w:tab/>
+      </w:r>
+      <w:r>
+        <w:rPr>
+          <w:rFonts w:ascii="Courier New" w:hAnsi="Courier New" w:cs="Courier New"/>
+        </w:rPr>
+        <w:tab/>
+      </w:r>
+      <w:r>
+        <w:rPr>
+          <w:rFonts w:ascii="Courier New" w:hAnsi="Courier New" w:cs="Courier New"/>
+        </w:rPr>
+        <w:tab/>
+        <w:t>- 20</w:t>
+      </w:r>
+    </w:p>
+    <w:p>
+      <w:pPr>
+        <w:pStyle w:val="PlainText"/>
+        <w:rPr>
+          <w:rFonts w:ascii="Courier New" w:hAnsi="Courier New" w:cs="Courier New"/>
+        </w:rPr>
+      </w:pPr>
+      <w:r>
+        <w:rPr>
+          <w:rFonts w:ascii="Courier New" w:hAnsi="Courier New" w:cs="Courier New"/>
+        </w:rPr>
+        <w:t>Total Price</w:t>
+      </w:r>
+      <w:r>
+        <w:rPr>
+          <w:rFonts w:ascii="Courier New" w:hAnsi="Courier New" w:cs="Courier New"/>
+        </w:rPr>
+        <w:tab/>
+      </w:r>
+      <w:r>
+        <w:rPr>
+          <w:rFonts w:ascii="Courier New" w:hAnsi="Courier New" w:cs="Courier New"/>
+        </w:rPr>
+        <w:tab/>
+      </w:r>
+      <w:r>
+        <w:rPr>
+          <w:rFonts w:ascii="Courier New" w:hAnsi="Courier New" w:cs="Courier New"/>
+        </w:rPr>
+        <w:tab/>
+      </w:r>
+      <w:r>
+        <w:rPr>
+          <w:rFonts w:ascii="Courier New" w:hAnsi="Courier New" w:cs="Courier New"/>
+        </w:rPr>
+        <w:tab/>
+        <w:t>- 1000.0</w:t>
+      </w:r>
+    </w:p>
+    <w:p>
+      <w:pPr>
+        <w:pStyle w:val="PlainText"/>
+        <w:rPr>
+          <w:rFonts w:ascii="Courier New" w:hAnsi="Courier New" w:cs="Courier New"/>
+          <w:color w:val="FF0000"/>
+        </w:rPr>
+      </w:pPr>
+      <w:r>
+        <w:rPr>
+          <w:rFonts w:ascii="Courier New" w:hAnsi="Courier New" w:cs="Courier New"/>
+          <w:color w:val="FF0000"/>
+        </w:rPr>
+        <w:t>Amount Received</w:t>
+      </w:r>
+      <w:r>
+        <w:rPr>
+          <w:rFonts w:ascii="Courier New" w:hAnsi="Courier New" w:cs="Courier New"/>
+          <w:color w:val="FF0000"/>
+        </w:rPr>
+        <w:tab/>
+      </w:r>
+      <w:r>
+        <w:rPr>
+          <w:rFonts w:ascii="Courier New" w:hAnsi="Courier New" w:cs="Courier New"/>
+          <w:color w:val="FF0000"/>
+        </w:rPr>
+        <w:tab/>
+      </w:r>
+      <w:r>
+        <w:rPr>
+          <w:rFonts w:ascii="Courier New" w:hAnsi="Courier New" w:cs="Courier New"/>
+          <w:color w:val="FF0000"/>
+        </w:rPr>
+        <w:tab/>
+        <w:t>- 2953</w:t>
+      </w:r>
+    </w:p>
+    <w:p>
+      <w:pPr>
+        <w:pStyle w:val="PlainText"/>
+        <w:rPr>
+          <w:rFonts w:ascii="Courier New" w:hAnsi="Courier New" w:cs="Courier New"/>
+        </w:rPr>
+      </w:pPr>
+      <w:r>
+        <w:rPr>
+          <w:rFonts w:ascii="Courier New" w:hAnsi="Courier New" w:cs="Courier New"/>
+        </w:rPr>
+        <w:t>Amount balance</w:t>
+      </w:r>
+      <w:r>
+        <w:rPr>
+          <w:rFonts w:ascii="Courier New" w:hAnsi="Courier New" w:cs="Courier New"/>
+        </w:rPr>
+        <w:tab/>
+      </w:r>
+      <w:r>
+        <w:rPr>
+          <w:rFonts w:ascii="Courier New" w:hAnsi="Courier New" w:cs="Courier New"/>
+        </w:rPr>
+        <w:tab/>
+      </w:r>
+      <w:r>
+        <w:rPr>
+          <w:rFonts w:ascii="Courier New" w:hAnsi="Courier New" w:cs="Courier New"/>
+        </w:rPr>
+        <w:tab/>
+        <w:t>- 1000.0</w:t>
+      </w:r>
+    </w:p>
+    <w:p>
+      <w:pPr>
+        <w:pStyle w:val="PlainText"/>
+        <w:rPr>
+          <w:rFonts w:ascii="Courier New" w:hAnsi="Courier New" w:cs="Courier New"/>
+        </w:rPr>
+      </w:pPr>
+      <w:r>
+        <w:rPr>
+          <w:rFonts w:ascii="Courier New" w:hAnsi="Courier New" w:cs="Courier New"/>
+        </w:rPr>
+        <w:t>Amount Received mode</w:t>
+      </w:r>
+      <w:r>
+        <w:rPr>
+          <w:rFonts w:ascii="Courier New" w:hAnsi="Courier New" w:cs="Courier New"/>
+        </w:rPr>
+        <w:tab/>
+      </w:r>
+      <w:r>
+        <w:rPr>
+          <w:rFonts w:ascii="Courier New" w:hAnsi="Courier New" w:cs="Courier New"/>
+        </w:rPr>
+        <w:tab/>
+        <w:t>- CASH</w:t>
+      </w:r>
+    </w:p>
+    <w:p>
+      <w:pPr>
+        <w:pStyle w:val="PlainText"/>
+        <w:rPr>
+          <w:rFonts w:ascii="Courier New" w:hAnsi="Courier New" w:cs="Courier New"/>
+        </w:rPr>
+      </w:pPr>
+    </w:p>
+    <w:p>
+      <w:pPr>
+        <w:pStyle w:val="PlainText"/>
+        <w:rPr>
+          <w:rFonts w:ascii="Courier New" w:hAnsi="Courier New" w:cs="Courier New"/>
+        </w:rPr>
+      </w:pPr>
+      <w:r>
+        <w:rPr>
+          <w:rFonts w:ascii="Courier New" w:hAnsi="Courier New" w:cs="Courier New"/>
+        </w:rPr>
+        <w:t>Item Name</w:t>
+      </w:r>
+      <w:r>
+        <w:rPr>
+          <w:rFonts w:ascii="Courier New" w:hAnsi="Courier New" w:cs="Courier New"/>
+        </w:rPr>
+        <w:tab/>
+      </w:r>
+      <w:r>
+        <w:rPr>
+          <w:rFonts w:ascii="Courier New" w:hAnsi="Courier New" w:cs="Courier New"/>
+        </w:rPr>
+        <w:tab/>
+      </w:r>
+      <w:r>
+        <w:rPr>
+          <w:rFonts w:ascii="Courier New" w:hAnsi="Courier New" w:cs="Courier New"/>
+        </w:rPr>
+        <w:tab/>
+      </w:r>
+      <w:r>
+        <w:rPr>
+          <w:rFonts w:ascii="Courier New" w:hAnsi="Courier New" w:cs="Courier New"/>
+        </w:rPr>
+        <w:tab/>
+        <w:t>- CARROT</w:t>
+      </w:r>
+    </w:p>
+    <w:p>
+      <w:pPr>
+        <w:pStyle w:val="PlainText"/>
+        <w:rPr>
+          <w:rFonts w:ascii="Courier New" w:hAnsi="Courier New" w:cs="Courier New"/>
+        </w:rPr>
+      </w:pPr>
+      <w:r>
+        <w:rPr>
+          <w:rFonts w:ascii="Courier New" w:hAnsi="Courier New" w:cs="Courier New"/>
+        </w:rPr>
+        <w:t>Number of Pockets</w:t>
+      </w:r>
+      <w:r>
+        <w:rPr>
+          <w:rFonts w:ascii="Courier New" w:hAnsi="Courier New" w:cs="Courier New"/>
+        </w:rPr>
+        <w:tab/>
+      </w:r>
+      <w:r>
+        <w:rPr>
+          <w:rFonts w:ascii="Courier New" w:hAnsi="Courier New" w:cs="Courier New"/>
+        </w:rPr>
+        <w:tab/>
+      </w:r>
+      <w:r>
+        <w:rPr>
+          <w:rFonts w:ascii="Courier New" w:hAnsi="Courier New" w:cs="Courier New"/>
+        </w:rPr>
+        <w:tab/>
+        <w:t>- 1</w:t>
+      </w:r>
+    </w:p>
+    <w:p>
+      <w:pPr>
+        <w:pStyle w:val="PlainText"/>
+        <w:rPr>
+          <w:rFonts w:ascii="Courier New" w:hAnsi="Courier New" w:cs="Courier New"/>
+        </w:rPr>
+      </w:pPr>
+      <w:r>
+        <w:rPr>
+          <w:rFonts w:ascii="Courier New" w:hAnsi="Courier New" w:cs="Courier New"/>
+        </w:rPr>
+        <w:t>Number of KGs</w:t>
+      </w:r>
+      <w:r>
+        <w:rPr>
+          <w:rFonts w:ascii="Courier New" w:hAnsi="Courier New" w:cs="Courier New"/>
+        </w:rPr>
+        <w:tab/>
+      </w:r>
+      <w:r>
+        <w:rPr>
+          <w:rFonts w:ascii="Courier New" w:hAnsi="Courier New" w:cs="Courier New"/>
+        </w:rPr>
+        <w:tab/>
+      </w:r>
+      <w:r>
+        <w:rPr>
+          <w:rFonts w:ascii="Courier New" w:hAnsi="Courier New" w:cs="Courier New"/>
+        </w:rPr>
+        <w:tab/>
+        <w:t>- 30</w:t>
+      </w:r>
+    </w:p>
+    <w:p>
+      <w:pPr>
+        <w:pStyle w:val="PlainText"/>
+        <w:rPr>
+          <w:rFonts w:ascii="Courier New" w:hAnsi="Courier New" w:cs="Courier New"/>
+        </w:rPr>
+      </w:pPr>
+      <w:r>
+        <w:rPr>
+          <w:rFonts w:ascii="Courier New" w:hAnsi="Courier New" w:cs="Courier New"/>
+        </w:rPr>
+        <w:t>Rate</w:t>
+      </w:r>
+      <w:r>
+        <w:rPr>
+          <w:rFonts w:ascii="Courier New" w:hAnsi="Courier New" w:cs="Courier New"/>
+        </w:rPr>
+        <w:tab/>
+      </w:r>
+      <w:r>
+        <w:rPr>
+          <w:rFonts w:ascii="Courier New" w:hAnsi="Courier New" w:cs="Courier New"/>
+        </w:rPr>
+        <w:tab/>
+      </w:r>
+      <w:r>
+        <w:rPr>
+          <w:rFonts w:ascii="Courier New" w:hAnsi="Courier New" w:cs="Courier New"/>
+        </w:rPr>
+        <w:tab/>
+      </w:r>
+      <w:r>
+        <w:rPr>
+          <w:rFonts w:ascii="Courier New" w:hAnsi="Courier New" w:cs="Courier New"/>
+        </w:rPr>
+        <w:tab/>
+      </w:r>
+      <w:r>
+        <w:rPr>
+          <w:rFonts w:ascii="Courier New" w:hAnsi="Courier New" w:cs="Courier New"/>
+        </w:rPr>
+        <w:tab/>
+        <w:t>- 30</w:t>
+      </w:r>
+    </w:p>
+    <w:p>
+      <w:pPr>
+        <w:pStyle w:val="PlainText"/>
+        <w:rPr>
+          <w:rFonts w:ascii="Courier New" w:hAnsi="Courier New" w:cs="Courier New"/>
+        </w:rPr>
+      </w:pPr>
+      <w:r>
+        <w:rPr>
+          <w:rFonts w:ascii="Courier New" w:hAnsi="Courier New" w:cs="Courier New"/>
+        </w:rPr>
+        <w:t>Total Price</w:t>
+      </w:r>
+      <w:r>
+        <w:rPr>
+          <w:rFonts w:ascii="Courier New" w:hAnsi="Courier New" w:cs="Courier New"/>
+        </w:rPr>
+        <w:tab/>
+      </w:r>
+      <w:r>
+        <w:rPr>
+          <w:rFonts w:ascii="Courier New" w:hAnsi="Courier New" w:cs="Courier New"/>
+        </w:rPr>
+        <w:tab/>
+      </w:r>
+      <w:r>
+        <w:rPr>
+          <w:rFonts w:ascii="Courier New" w:hAnsi="Courier New" w:cs="Courier New"/>
+        </w:rPr>
+        <w:tab/>
+      </w:r>
+      <w:r>
+        <w:rPr>
+          <w:rFonts w:ascii="Courier New" w:hAnsi="Courier New" w:cs="Courier New"/>
+        </w:rPr>
+        <w:tab/>
+        <w:t>- 900.0</w:t>
+      </w:r>
+    </w:p>
+    <w:p>
+      <w:pPr>
+        <w:pStyle w:val="PlainText"/>
+        <w:rPr>
+          <w:rFonts w:ascii="Courier New" w:hAnsi="Courier New" w:cs="Courier New"/>
+          <w:b/>
+        </w:rPr>
+      </w:pPr>
+      <w:r>
+        <w:rPr>
+          <w:rFonts w:ascii="Courier New" w:hAnsi="Courier New" w:cs="Courier New"/>
+          <w:b/>
+        </w:rPr>
+        <w:t>Amount balance</w:t>
+      </w:r>
+      <w:r>
+        <w:rPr>
+          <w:rFonts w:ascii="Courier New" w:hAnsi="Courier New" w:cs="Courier New"/>
+          <w:b/>
+        </w:rPr>
+        <w:tab/>
+      </w:r>
+      <w:r>
+        <w:rPr>
+          <w:rFonts w:ascii="Courier New" w:hAnsi="Courier New" w:cs="Courier New"/>
+          <w:b/>
+        </w:rPr>
+        <w:tab/>
+      </w:r>
+      <w:r>
+        <w:rPr>
+          <w:rFonts w:ascii="Courier New" w:hAnsi="Courier New" w:cs="Courier New"/>
+          <w:b/>
+        </w:rPr>
+        <w:tab/>
+        <w:t>- 1900.0</w:t>
+      </w:r>
+    </w:p>
+    <w:p>
+      <w:pPr>
+        <w:pStyle w:val="PlainText"/>
+        <w:rPr>
+          <w:rFonts w:ascii="Courier New" w:hAnsi="Courier New" w:cs="Courier New"/>
+        </w:rPr>
+      </w:pPr>
+    </w:p>
+    <w:p>
+      <w:pPr>
+        <w:pStyle w:val="PlainText"/>
+        <w:rPr>
+          <w:rFonts w:ascii="Courier New" w:hAnsi="Courier New" w:cs="Courier New"/>
+          <w:b/>
+        </w:rPr>
+      </w:pPr>
     </w:p>
     <w:p>
       <w:pPr>

</xml_diff>